<commit_message>
Update introduction of demo3
</commit_message>
<xml_diff>
--- a/pyspark组件测试demo3.docx
+++ b/pyspark组件测试demo3.docx
@@ -5,7 +5,7 @@
     <w:p>
       <w:pPr>
         <w:rPr>
-          <w:rFonts w:ascii="Times New Roman" w:hAnsiTheme="minorEastAsia" w:cs="Times New Roman" w:hint="eastAsia"/>
+          <w:rFonts w:ascii="Times New Roman" w:hAnsiTheme="minorEastAsia" w:cs="Times New Roman"/>
           <w:b/>
           <w:sz w:val="24"/>
         </w:rPr>
@@ -605,7 +605,7 @@
     <w:p>
       <w:pPr>
         <w:rPr>
-          <w:rFonts w:asciiTheme="minorEastAsia" w:hAnsi="MS Gothic" w:cs="MS Gothic" w:hint="eastAsia"/>
+          <w:rFonts w:asciiTheme="minorEastAsia" w:hAnsi="MS Gothic" w:cs="MS Gothic"/>
           <w:color w:val="000000"/>
           <w:kern w:val="0"/>
           <w:sz w:val="24"/>
@@ -626,7 +626,7 @@
     <w:p>
       <w:pPr>
         <w:rPr>
-          <w:rFonts w:asciiTheme="minorEastAsia" w:hAnsiTheme="minorEastAsia" w:cs="宋体" w:hint="eastAsia"/>
+          <w:rFonts w:asciiTheme="minorEastAsia" w:hAnsiTheme="minorEastAsia" w:cs="宋体"/>
           <w:color w:val="000000"/>
           <w:kern w:val="0"/>
           <w:sz w:val="16"/>
@@ -641,7 +641,27 @@
           <w:sz w:val="24"/>
           <w:szCs w:val="24"/>
         </w:rPr>
-        <w:t>在该文件结构下运行如下命令，即可正确提交demo1.py</w:t>
+        <w:t>在该文件结构下运行如下命令，即可正确提交demo</w:t>
+      </w:r>
+      <w:r>
+        <w:rPr>
+          <w:rFonts w:asciiTheme="minorEastAsia" w:hAnsiTheme="minorEastAsia" w:cs="宋体" w:hint="eastAsia"/>
+          <w:color w:val="000000"/>
+          <w:kern w:val="0"/>
+          <w:sz w:val="24"/>
+          <w:szCs w:val="24"/>
+        </w:rPr>
+        <w:t>3</w:t>
+      </w:r>
+      <w:r>
+        <w:rPr>
+          <w:rFonts w:asciiTheme="minorEastAsia" w:hAnsiTheme="minorEastAsia" w:cs="宋体" w:hint="eastAsia"/>
+          <w:color w:val="000000"/>
+          <w:kern w:val="0"/>
+          <w:sz w:val="24"/>
+          <w:szCs w:val="24"/>
+        </w:rPr>
+        <w:t>.py</w:t>
       </w:r>
     </w:p>
     <w:p>
@@ -652,7 +672,7 @@
         <w:jc w:val="left"/>
         <w:textAlignment w:val="baseline"/>
         <w:rPr>
-          <w:rFonts w:ascii="微软雅黑" w:eastAsia="微软雅黑" w:hAnsi="微软雅黑" w:cs="宋体" w:hint="eastAsia"/>
+          <w:rFonts w:ascii="微软雅黑" w:eastAsia="微软雅黑" w:hAnsi="微软雅黑" w:cs="宋体"/>
           <w:color w:val="000000"/>
           <w:kern w:val="0"/>
           <w:sz w:val="16"/>
@@ -687,12 +707,82 @@
         <w:t xml:space="preserve">.py </w:t>
       </w:r>
     </w:p>
+    <w:p/>
+    <w:p/>
     <w:p>
       <w:pPr>
         <w:rPr>
-          <w:rFonts w:hint="eastAsia"/>
+          <w:rFonts w:asciiTheme="minorEastAsia" w:hAnsiTheme="minorEastAsia"/>
+          <w:sz w:val="24"/>
+          <w:szCs w:val="24"/>
         </w:rPr>
       </w:pPr>
+      <w:r>
+        <w:rPr>
+          <w:rFonts w:asciiTheme="minorEastAsia" w:hAnsiTheme="minorEastAsia" w:hint="eastAsia"/>
+          <w:sz w:val="24"/>
+          <w:szCs w:val="24"/>
+        </w:rPr>
+        <w:t>问题：</w:t>
+      </w:r>
+    </w:p>
+    <w:p>
+      <w:pPr>
+        <w:rPr>
+          <w:rFonts w:asciiTheme="minorEastAsia" w:hAnsiTheme="minorEastAsia"/>
+          <w:sz w:val="24"/>
+          <w:szCs w:val="24"/>
+        </w:rPr>
+      </w:pPr>
+      <w:r>
+        <w:rPr>
+          <w:rFonts w:asciiTheme="minorEastAsia" w:hAnsiTheme="minorEastAsia" w:hint="eastAsia"/>
+          <w:sz w:val="24"/>
+          <w:szCs w:val="24"/>
+        </w:rPr>
+        <w:tab/>
+      </w:r>
+      <w:r>
+        <w:rPr>
+          <w:rFonts w:asciiTheme="minorEastAsia" w:hAnsiTheme="minorEastAsia" w:hint="eastAsia"/>
+          <w:sz w:val="24"/>
+          <w:szCs w:val="24"/>
+        </w:rPr>
+        <w:t>1，缺失值处理时，当表中某一字段下没有缺失值或者全部为缺失值时，程序抛出错误，无法继续，欠妥。</w:t>
+      </w:r>
+    </w:p>
+    <w:p>
+      <w:pPr>
+        <w:rPr>
+          <w:rFonts w:asciiTheme="minorEastAsia" w:hAnsiTheme="minorEastAsia" w:cs="Times New Roman"/>
+          <w:sz w:val="24"/>
+          <w:szCs w:val="24"/>
+        </w:rPr>
+      </w:pPr>
+      <w:r>
+        <w:rPr>
+          <w:rFonts w:asciiTheme="minorEastAsia" w:hAnsiTheme="minorEastAsia" w:cs="Times New Roman" w:hint="eastAsia"/>
+          <w:sz w:val="24"/>
+          <w:szCs w:val="24"/>
+        </w:rPr>
+        <w:tab/>
+      </w:r>
+      <w:r>
+        <w:rPr>
+          <w:rFonts w:asciiTheme="minorEastAsia" w:hAnsiTheme="minorEastAsia" w:cs="Times New Roman"/>
+          <w:sz w:val="24"/>
+          <w:szCs w:val="24"/>
+        </w:rPr>
+        <w:t>2, dataTransfer组件中，granularityPartition 和 multiFieldPartition 函数的</w:t>
+      </w:r>
+      <w:r>
+        <w:rPr>
+          <w:rFonts w:asciiTheme="minorEastAsia" w:hAnsiTheme="minorEastAsia" w:cs="Times New Roman" w:hint="eastAsia"/>
+          <w:sz w:val="24"/>
+          <w:szCs w:val="24"/>
+        </w:rPr>
+        <w:t>aggmode参数无法实现std计算，具体改进方法还在研究。</w:t>
+      </w:r>
     </w:p>
     <w:p/>
     <w:p>
@@ -709,7 +799,7 @@
           <w:sz w:val="24"/>
           <w:szCs w:val="24"/>
         </w:rPr>
-        <w:t>问题：</w:t>
+        <w:t>注意：</w:t>
       </w:r>
     </w:p>
     <w:p>
@@ -734,103 +824,21 @@
           <w:sz w:val="24"/>
           <w:szCs w:val="24"/>
         </w:rPr>
-        <w:t>1，缺失值处理时，当表中某一字段下没有缺失值或者全部为缺失值时，程序抛出错误，无法继续，欠妥。</w:t>
+        <w:t>数据处理的所有功能仅适用于单元格中int，float或者string格式的数据，不适用于dict，set，list等集合型数据</w:t>
       </w:r>
     </w:p>
     <w:p>
       <w:pPr>
         <w:rPr>
-          <w:rFonts w:asciiTheme="minorEastAsia" w:hAnsiTheme="minorEastAsia" w:cs="Times New Roman"/>
-          <w:sz w:val="24"/>
-          <w:szCs w:val="24"/>
+          <w:rFonts w:asciiTheme="minorEastAsia" w:hAnsiTheme="minorEastAsia"/>
+          <w:sz w:val="24"/>
         </w:rPr>
       </w:pPr>
-      <w:r>
-        <w:rPr>
-          <w:rFonts w:asciiTheme="minorEastAsia" w:hAnsiTheme="minorEastAsia" w:cs="Times New Roman" w:hint="eastAsia"/>
-          <w:sz w:val="24"/>
-          <w:szCs w:val="24"/>
-        </w:rPr>
-        <w:tab/>
-      </w:r>
-      <w:r>
-        <w:rPr>
-          <w:rFonts w:asciiTheme="minorEastAsia" w:hAnsiTheme="minorEastAsia" w:cs="Times New Roman"/>
-          <w:sz w:val="24"/>
-          <w:szCs w:val="24"/>
-        </w:rPr>
-        <w:t>2, dataTransfer组件中，granularityPartition 和 multiFieldPartition 函数的</w:t>
-      </w:r>
-      <w:r>
-        <w:rPr>
-          <w:rFonts w:asciiTheme="minorEastAsia" w:hAnsiTheme="minorEastAsia" w:cs="Times New Roman" w:hint="eastAsia"/>
-          <w:sz w:val="24"/>
-          <w:szCs w:val="24"/>
-        </w:rPr>
-        <w:t>aggmode参数无法实现std计算，具体改进方法还在研究。</w:t>
-      </w:r>
     </w:p>
     <w:p>
       <w:pPr>
         <w:rPr>
-          <w:rFonts w:hint="eastAsia"/>
-        </w:rPr>
-      </w:pPr>
-    </w:p>
-    <w:p>
-      <w:pPr>
-        <w:rPr>
-          <w:rFonts w:asciiTheme="minorEastAsia" w:hAnsiTheme="minorEastAsia" w:hint="eastAsia"/>
-          <w:sz w:val="24"/>
-          <w:szCs w:val="24"/>
-        </w:rPr>
-      </w:pPr>
-      <w:r>
-        <w:rPr>
-          <w:rFonts w:asciiTheme="minorEastAsia" w:hAnsiTheme="minorEastAsia" w:hint="eastAsia"/>
-          <w:sz w:val="24"/>
-          <w:szCs w:val="24"/>
-        </w:rPr>
-        <w:t>注意：</w:t>
-      </w:r>
-    </w:p>
-    <w:p>
-      <w:pPr>
-        <w:rPr>
           <w:rFonts w:asciiTheme="minorEastAsia" w:hAnsiTheme="minorEastAsia"/>
-          <w:sz w:val="24"/>
-          <w:szCs w:val="24"/>
-        </w:rPr>
-      </w:pPr>
-      <w:r>
-        <w:rPr>
-          <w:rFonts w:asciiTheme="minorEastAsia" w:hAnsiTheme="minorEastAsia" w:hint="eastAsia"/>
-          <w:sz w:val="24"/>
-          <w:szCs w:val="24"/>
-        </w:rPr>
-        <w:tab/>
-      </w:r>
-      <w:r>
-        <w:rPr>
-          <w:rFonts w:asciiTheme="minorEastAsia" w:hAnsiTheme="minorEastAsia" w:hint="eastAsia"/>
-          <w:sz w:val="24"/>
-          <w:szCs w:val="24"/>
-        </w:rPr>
-        <w:t>数据处理的所有功能仅适用于单元格中int，float或者string格式的数据，不适用于dict，set，list等集合型数据</w:t>
-      </w:r>
-    </w:p>
-    <w:p>
-      <w:pPr>
-        <w:rPr>
-          <w:rFonts w:asciiTheme="minorEastAsia" w:hAnsiTheme="minorEastAsia" w:hint="eastAsia"/>
-          <w:sz w:val="24"/>
-        </w:rPr>
-      </w:pPr>
-    </w:p>
-    <w:p>
-      <w:pPr>
-        <w:rPr>
-          <w:rFonts w:asciiTheme="minorEastAsia" w:hAnsiTheme="minorEastAsia" w:hint="eastAsia"/>
           <w:sz w:val="24"/>
         </w:rPr>
       </w:pPr>

</xml_diff>